<commit_message>
java console app added
</commit_message>
<xml_diff>
--- a/Dokumentation.docx
+++ b/Dokumentation.docx
@@ -5,14 +5,8 @@
     <w:p>
       <w:pPr>
         <w:jc w:val="right"/>
-        <w:rPr>
-          <w:lang w:val="en-GB"/>
-        </w:rPr>
-      </w:pPr>
-      <w:r>
-        <w:rPr>
-          <w:lang w:val="en-GB"/>
-        </w:rPr>
+      </w:pPr>
+      <w:r>
         <w:t>28.05.2020</w:t>
       </w:r>
     </w:p>
@@ -25,7 +19,6 @@
           <w:color w:val="70AD47" w:themeColor="accent6"/>
           <w:sz w:val="24"/>
           <w:szCs w:val="24"/>
-          <w:lang w:val="en-GB"/>
         </w:rPr>
       </w:pPr>
     </w:p>
@@ -38,7 +31,6 @@
           <w:color w:val="70AD47" w:themeColor="accent6"/>
           <w:sz w:val="24"/>
           <w:szCs w:val="24"/>
-          <w:lang w:val="en-GB"/>
         </w:rPr>
       </w:pPr>
     </w:p>
@@ -51,7 +43,6 @@
           <w:color w:val="70AD47" w:themeColor="accent6"/>
           <w:sz w:val="24"/>
           <w:szCs w:val="24"/>
-          <w:lang w:val="en-GB"/>
         </w:rPr>
       </w:pPr>
       <w:r>
@@ -61,7 +52,6 @@
           <w:color w:val="70AD47" w:themeColor="accent6"/>
           <w:sz w:val="24"/>
           <w:szCs w:val="24"/>
-          <w:lang w:val="en-GB"/>
         </w:rPr>
         <w:t>HTW Berlin</w:t>
       </w:r>
@@ -176,21 +166,7 @@
           <w:sz w:val="32"/>
           <w:szCs w:val="32"/>
         </w:rPr>
-        <w:t xml:space="preserve">Zur </w:t>
-      </w:r>
-      <w:r>
-        <w:rPr>
-          <w:sz w:val="32"/>
-          <w:szCs w:val="32"/>
-        </w:rPr>
-        <w:t xml:space="preserve">biosystematischen </w:t>
-      </w:r>
-      <w:r>
-        <w:rPr>
-          <w:sz w:val="32"/>
-          <w:szCs w:val="32"/>
-        </w:rPr>
-        <w:t xml:space="preserve">Klassifizierung </w:t>
+        <w:t xml:space="preserve">Zur biosystematischen Klassifizierung </w:t>
       </w:r>
     </w:p>
     <w:p>
@@ -296,16 +272,12 @@
         <w:t xml:space="preserve"> </w:t>
       </w:r>
       <w:r>
-        <w:t>Dr.</w:t>
-      </w:r>
-      <w:r>
-        <w:t xml:space="preserve"> Thomas Hoppe</w:t>
-      </w:r>
-    </w:p>
-    <w:p/>
-    <w:p/>
-    <w:p>
-      <w:r>
+        <w:t>Dr. Thomas Hoppe</w:t>
+      </w:r>
+    </w:p>
+    <w:p>
+      <w:r>
+        <w:lastRenderedPageBreak/>
         <w:t>Aufgabenstellung</w:t>
       </w:r>
     </w:p>
@@ -407,10 +379,7 @@
         <w:t>Gattungen</w:t>
       </w:r>
       <w:r>
-        <w:t xml:space="preserve">, </w:t>
-      </w:r>
-      <w:r>
-        <w:t xml:space="preserve">eine </w:t>
+        <w:t xml:space="preserve">, eine </w:t>
       </w:r>
       <w:r>
         <w:rPr>
@@ -431,6 +400,28 @@
       </w:r>
       <w:r>
         <w:t>…)</w:t>
+      </w:r>
+    </w:p>
+    <w:p>
+      <w:r>
+        <w:t>In der Anwendung sollen verschiedene Tiere abgespeichert werden können, unter anderem mit der Information zu welcher Art das Tier gehört. Beim späteren Abruf eines Tieres werden alle Informationen zur Einordnung dieses Tieres dargestellt (Infos zur Klasse, zur Ordnung, zur Familie, e</w:t>
+      </w:r>
+      <w:r>
+        <w:t>tc</w:t>
+      </w:r>
+      <w:r>
+        <w:t>…</w:t>
+      </w:r>
+      <w:r>
+        <w:t>)</w:t>
+      </w:r>
+    </w:p>
+    <w:p>
+      <w:r>
+        <w:t>Diese Software könnte beispielsweise in Zoohandlungen oder Tierarztpraxen eingesetzt werden</w:t>
+      </w:r>
+      <w:r>
+        <w:t xml:space="preserve"> oder zum Führen eines Tiertagebuchs genutzt werden.</w:t>
       </w:r>
     </w:p>
     <w:p/>
@@ -495,6 +486,67 @@
       </w:r>
     </w:p>
     <w:p/>
+    <w:p/>
+    <w:p/>
+    <w:p/>
+    <w:p>
+      <w:r>
+        <w:t>Relationales Datenbankmodell</w:t>
+      </w:r>
+    </w:p>
+    <w:p>
+      <w:r>
+        <w:t xml:space="preserve">Das </w:t>
+      </w:r>
+      <w:r>
+        <w:t>Entität ‚Klasse‘</w:t>
+      </w:r>
+      <w:r>
+        <w:t xml:space="preserve"> wurde zu</w:t>
+      </w:r>
+      <w:r>
+        <w:t>sätzlich um ein paar weitere Attribute ergänzt.</w:t>
+      </w:r>
+    </w:p>
+    <w:p>
+      <w:r>
+        <w:drawing>
+          <wp:inline distT="0" distB="0" distL="0" distR="0" wp14:anchorId="1E9E16E2" wp14:editId="3FCBAB36">
+            <wp:extent cx="5768340" cy="4267360"/>
+            <wp:effectExtent l="0" t="0" r="3810" b="0"/>
+            <wp:docPr id="3" name="Grafik 3"/>
+            <wp:cNvGraphicFramePr>
+              <a:graphicFrameLocks xmlns:a="http://schemas.openxmlformats.org/drawingml/2006/main" noChangeAspect="1"/>
+            </wp:cNvGraphicFramePr>
+            <a:graphic xmlns:a="http://schemas.openxmlformats.org/drawingml/2006/main">
+              <a:graphicData uri="http://schemas.openxmlformats.org/drawingml/2006/picture">
+                <pic:pic xmlns:pic="http://schemas.openxmlformats.org/drawingml/2006/picture">
+                  <pic:nvPicPr>
+                    <pic:cNvPr id="1" name=""/>
+                    <pic:cNvPicPr/>
+                  </pic:nvPicPr>
+                  <pic:blipFill>
+                    <a:blip r:embed="rId6"/>
+                    <a:stretch>
+                      <a:fillRect/>
+                    </a:stretch>
+                  </pic:blipFill>
+                  <pic:spPr>
+                    <a:xfrm>
+                      <a:off x="0" y="0"/>
+                      <a:ext cx="5785490" cy="4280047"/>
+                    </a:xfrm>
+                    <a:prstGeom prst="rect">
+                      <a:avLst/>
+                    </a:prstGeom>
+                  </pic:spPr>
+                </pic:pic>
+              </a:graphicData>
+            </a:graphic>
+          </wp:inline>
+        </w:drawing>
+      </w:r>
+    </w:p>
     <w:sectPr>
       <w:pgSz w:w="11906" w:h="16838"/>
       <w:pgMar w:top="1440" w:right="1440" w:bottom="1440" w:left="1440" w:header="708" w:footer="708" w:gutter="0"/>

</xml_diff>